<commit_message>
updated and added user features
</commit_message>
<xml_diff>
--- a/User story/User stories points 8.2.docx
+++ b/User story/User stories points 8.2.docx
@@ -13,7 +13,7 @@
         <w:t xml:space="preserve">y </w:t>
       </w:r>
       <w:r>
-        <w:t xml:space="preserve">points  </w:t>
+        <w:t xml:space="preserve">features. </w:t>
       </w:r>
     </w:p>
     <w:p/>
@@ -32,12 +32,7 @@
         <w:t xml:space="preserve"> in a specific venue</w:t>
       </w:r>
       <w:r>
-        <w:t xml:space="preserve"> before </w:t>
-      </w:r>
-      <w:bookmarkStart w:id="0" w:name="_GoBack"/>
-      <w:bookmarkEnd w:id="0"/>
-      <w:r>
-        <w:t>my departure</w:t>
+        <w:t xml:space="preserve"> before my departure</w:t>
       </w:r>
       <w:r>
         <w:t xml:space="preserve"> so that it will be more convenient for me</w:t>
@@ -52,7 +47,19 @@
         <w:rPr>
           <w:color w:val="FF0000"/>
         </w:rPr>
-        <w:t>- 4</w:t>
+        <w:t>–</w:t>
+      </w:r>
+      <w:r>
+        <w:rPr>
+          <w:color w:val="FF0000"/>
+        </w:rPr>
+        <w:t xml:space="preserve"> </w:t>
+      </w:r>
+      <w:r>
+        <w:rPr>
+          <w:color w:val="FF0000"/>
+        </w:rPr>
+        <w:t>4</w:t>
       </w:r>
     </w:p>
     <w:p>
@@ -82,7 +89,19 @@
         <w:rPr>
           <w:color w:val="FF0000"/>
         </w:rPr>
-        <w:t>- 3</w:t>
+        <w:t>–</w:t>
+      </w:r>
+      <w:r>
+        <w:rPr>
+          <w:color w:val="FF0000"/>
+        </w:rPr>
+        <w:t xml:space="preserve"> </w:t>
+      </w:r>
+      <w:r>
+        <w:rPr>
+          <w:color w:val="FF0000"/>
+        </w:rPr>
+        <w:t>4</w:t>
       </w:r>
     </w:p>
     <w:p>
@@ -109,7 +128,19 @@
         <w:rPr>
           <w:color w:val="FF0000"/>
         </w:rPr>
-        <w:t>- 4</w:t>
+        <w:t>–</w:t>
+      </w:r>
+      <w:r>
+        <w:rPr>
+          <w:color w:val="FF0000"/>
+        </w:rPr>
+        <w:t xml:space="preserve"> </w:t>
+      </w:r>
+      <w:r>
+        <w:rPr>
+          <w:color w:val="FF0000"/>
+        </w:rPr>
+        <w:t>3</w:t>
       </w:r>
     </w:p>
     <w:p>
@@ -130,7 +161,19 @@
         <w:rPr>
           <w:color w:val="FF0000"/>
         </w:rPr>
-        <w:t>- 5</w:t>
+        <w:t>–</w:t>
+      </w:r>
+      <w:r>
+        <w:rPr>
+          <w:color w:val="FF0000"/>
+        </w:rPr>
+        <w:t xml:space="preserve"> </w:t>
+      </w:r>
+      <w:r>
+        <w:rPr>
+          <w:color w:val="FF0000"/>
+        </w:rPr>
+        <w:t>5</w:t>
       </w:r>
     </w:p>
     <w:p>
@@ -148,7 +191,19 @@
         <w:rPr>
           <w:color w:val="FF0000"/>
         </w:rPr>
-        <w:t>- 4</w:t>
+        <w:t>–</w:t>
+      </w:r>
+      <w:r>
+        <w:rPr>
+          <w:color w:val="FF0000"/>
+        </w:rPr>
+        <w:t xml:space="preserve"> </w:t>
+      </w:r>
+      <w:r>
+        <w:rPr>
+          <w:color w:val="FF0000"/>
+        </w:rPr>
+        <w:t>3</w:t>
       </w:r>
     </w:p>
     <w:p>
@@ -175,7 +230,19 @@
         <w:rPr>
           <w:color w:val="FF0000"/>
         </w:rPr>
-        <w:t>- 3</w:t>
+        <w:t>–</w:t>
+      </w:r>
+      <w:r>
+        <w:rPr>
+          <w:color w:val="FF0000"/>
+        </w:rPr>
+        <w:t xml:space="preserve"> </w:t>
+      </w:r>
+      <w:r>
+        <w:rPr>
+          <w:color w:val="FF0000"/>
+        </w:rPr>
+        <w:t>3</w:t>
       </w:r>
     </w:p>
     <w:p>
@@ -208,13 +275,19 @@
         <w:rPr>
           <w:color w:val="FF0000"/>
         </w:rPr>
-        <w:t>- 1</w:t>
-      </w:r>
-      <w:r>
-        <w:t xml:space="preserve"> </w:t>
-      </w:r>
-      <w:r>
-        <w:t xml:space="preserve"> </w:t>
+        <w:t>–</w:t>
+      </w:r>
+      <w:r>
+        <w:rPr>
+          <w:color w:val="FF0000"/>
+        </w:rPr>
+        <w:t xml:space="preserve"> </w:t>
+      </w:r>
+      <w:r>
+        <w:rPr>
+          <w:color w:val="FF0000"/>
+        </w:rPr>
+        <w:t>1</w:t>
       </w:r>
     </w:p>
     <w:p>
@@ -238,7 +311,25 @@
         <w:rPr>
           <w:color w:val="FF0000"/>
         </w:rPr>
-        <w:t>- 1</w:t>
+        <w:t>–</w:t>
+      </w:r>
+      <w:r>
+        <w:rPr>
+          <w:color w:val="FF0000"/>
+        </w:rPr>
+        <w:t xml:space="preserve"> </w:t>
+      </w:r>
+      <w:r>
+        <w:rPr>
+          <w:color w:val="FF0000"/>
+        </w:rPr>
+        <w:t>1</w:t>
+      </w:r>
+      <w:r>
+        <w:rPr>
+          <w:color w:val="FF0000"/>
+        </w:rPr>
+        <w:t xml:space="preserve">. </w:t>
       </w:r>
     </w:p>
     <w:p>
@@ -259,7 +350,19 @@
         <w:rPr>
           <w:color w:val="FF0000"/>
         </w:rPr>
-        <w:t>- 4</w:t>
+        <w:t>–</w:t>
+      </w:r>
+      <w:r>
+        <w:rPr>
+          <w:color w:val="FF0000"/>
+        </w:rPr>
+        <w:t xml:space="preserve"> </w:t>
+      </w:r>
+      <w:r>
+        <w:rPr>
+          <w:color w:val="FF0000"/>
+        </w:rPr>
+        <w:t>3</w:t>
       </w:r>
     </w:p>
     <w:p>
@@ -280,13 +383,19 @@
         <w:rPr>
           <w:color w:val="FF0000"/>
         </w:rPr>
-        <w:t>-</w:t>
-      </w:r>
-      <w:r>
-        <w:rPr>
-          <w:color w:val="FF0000"/>
-        </w:rPr>
-        <w:t xml:space="preserve"> 3</w:t>
+        <w:t>–</w:t>
+      </w:r>
+      <w:r>
+        <w:rPr>
+          <w:color w:val="FF0000"/>
+        </w:rPr>
+        <w:t xml:space="preserve"> </w:t>
+      </w:r>
+      <w:r>
+        <w:rPr>
+          <w:color w:val="FF0000"/>
+        </w:rPr>
+        <w:t>3</w:t>
       </w:r>
     </w:p>
     <w:p>
@@ -313,13 +422,19 @@
         <w:rPr>
           <w:color w:val="FF0000"/>
         </w:rPr>
-        <w:t xml:space="preserve">- </w:t>
-      </w:r>
-      <w:r>
-        <w:rPr>
-          <w:color w:val="FF0000"/>
-        </w:rPr>
-        <w:t>1</w:t>
+        <w:t>–</w:t>
+      </w:r>
+      <w:r>
+        <w:rPr>
+          <w:color w:val="FF0000"/>
+        </w:rPr>
+        <w:t xml:space="preserve"> </w:t>
+      </w:r>
+      <w:r>
+        <w:rPr>
+          <w:color w:val="FF0000"/>
+        </w:rPr>
+        <w:t>2</w:t>
       </w:r>
     </w:p>
     <w:p>
@@ -337,7 +452,21 @@
         <w:rPr>
           <w:color w:val="FF0000"/>
         </w:rPr>
-        <w:t>- 3</w:t>
+        <w:t>–</w:t>
+      </w:r>
+      <w:r>
+        <w:rPr>
+          <w:color w:val="FF0000"/>
+        </w:rPr>
+        <w:t xml:space="preserve"> </w:t>
+      </w:r>
+      <w:bookmarkStart w:id="0" w:name="_GoBack"/>
+      <w:bookmarkEnd w:id="0"/>
+      <w:r>
+        <w:rPr>
+          <w:color w:val="FF0000"/>
+        </w:rPr>
+        <w:t>3</w:t>
       </w:r>
     </w:p>
     <w:p>
@@ -370,7 +499,19 @@
         <w:rPr>
           <w:color w:val="FF0000"/>
         </w:rPr>
-        <w:t>- 3</w:t>
+        <w:t>–</w:t>
+      </w:r>
+      <w:r>
+        <w:rPr>
+          <w:color w:val="FF0000"/>
+        </w:rPr>
+        <w:t xml:space="preserve"> </w:t>
+      </w:r>
+      <w:r>
+        <w:rPr>
+          <w:color w:val="FF0000"/>
+        </w:rPr>
+        <w:t>3</w:t>
       </w:r>
     </w:p>
     <w:p>
@@ -391,7 +532,19 @@
         <w:rPr>
           <w:color w:val="FF0000"/>
         </w:rPr>
-        <w:t>- 4</w:t>
+        <w:t>–</w:t>
+      </w:r>
+      <w:r>
+        <w:rPr>
+          <w:color w:val="FF0000"/>
+        </w:rPr>
+        <w:t xml:space="preserve"> </w:t>
+      </w:r>
+      <w:r>
+        <w:rPr>
+          <w:color w:val="FF0000"/>
+        </w:rPr>
+        <w:t>4</w:t>
       </w:r>
     </w:p>
     <w:p/>

</xml_diff>